<commit_message>
initial commit for the vue app
</commit_message>
<xml_diff>
--- a/JS Tutorials.docx
+++ b/JS Tutorials.docx
@@ -12,6 +12,8 @@
           <w:szCs w:val="20"/>
         </w:rPr>
       </w:pPr>
+      <w:bookmarkStart w:id="0" w:name="_GoBack"/>
+      <w:bookmarkEnd w:id="0"/>
       <w:r>
         <w:rPr>
           <w:rFonts w:ascii="Menlo" w:hAnsi="Menlo" w:cs="Menlo"/>
@@ -8975,8 +8977,8 @@
           <w:rFonts w:ascii="Menlo" w:hAnsi="Menlo" w:cs="Menlo"/>
           <w:b/>
           <w:color w:val="000000" w:themeColor="text1"/>
-          <w:sz w:val="20"/>
-          <w:szCs w:val="20"/>
+          <w:sz w:val="28"/>
+          <w:szCs w:val="28"/>
         </w:rPr>
       </w:pPr>
       <w:r>
@@ -8984,52 +8986,14 @@
           <w:rFonts w:ascii="Menlo" w:hAnsi="Menlo" w:cs="Menlo"/>
           <w:b/>
           <w:color w:val="000000" w:themeColor="text1"/>
-          <w:sz w:val="20"/>
-          <w:szCs w:val="20"/>
+          <w:sz w:val="28"/>
+          <w:szCs w:val="28"/>
         </w:rPr>
         <w:t>Components Lifecycle Methods</w:t>
       </w:r>
     </w:p>
     <w:p>
       <w:pPr>
-        <w:pStyle w:val="ListParagraph"/>
-        <w:tabs>
-          <w:tab w:val="left" w:pos="1643"/>
-        </w:tabs>
-        <w:rPr>
-          <w:rFonts w:ascii="Menlo" w:hAnsi="Menlo" w:cs="Menlo"/>
-          <w:color w:val="000000" w:themeColor="text1"/>
-          <w:sz w:val="20"/>
-          <w:szCs w:val="20"/>
-        </w:rPr>
-      </w:pPr>
-      <w:r>
-        <w:rPr>
-          <w:rFonts w:ascii="Menlo" w:hAnsi="Menlo" w:cs="Menlo"/>
-          <w:color w:val="000000" w:themeColor="text1"/>
-          <w:sz w:val="20"/>
-          <w:szCs w:val="20"/>
-        </w:rPr>
-        <w:t>Each component in react has a set of lifecycle method. They define how a component is Initialized, Lives and Removed in a react app</w:t>
-      </w:r>
-    </w:p>
-    <w:p>
-      <w:pPr>
-        <w:pStyle w:val="ListParagraph"/>
-        <w:tabs>
-          <w:tab w:val="left" w:pos="1643"/>
-        </w:tabs>
-        <w:rPr>
-          <w:rFonts w:ascii="Menlo" w:hAnsi="Menlo" w:cs="Menlo"/>
-          <w:color w:val="000000" w:themeColor="text1"/>
-          <w:sz w:val="20"/>
-          <w:szCs w:val="20"/>
-        </w:rPr>
-      </w:pPr>
-    </w:p>
-    <w:p>
-      <w:pPr>
-        <w:pStyle w:val="ListParagraph"/>
         <w:tabs>
           <w:tab w:val="left" w:pos="1643"/>
         </w:tabs>
@@ -9038,11 +9002,55 @@
           <w:rFonts w:ascii="Menlo" w:hAnsi="Menlo" w:cs="Menlo"/>
           <w:b/>
           <w:color w:val="000000" w:themeColor="text1"/>
-          <w:sz w:val="20"/>
-          <w:szCs w:val="20"/>
-        </w:rPr>
-      </w:pPr>
-      <w:r>
+          <w:sz w:val="28"/>
+          <w:szCs w:val="28"/>
+        </w:rPr>
+      </w:pPr>
+    </w:p>
+    <w:p>
+      <w:pPr>
+        <w:pStyle w:val="ListParagraph"/>
+        <w:tabs>
+          <w:tab w:val="left" w:pos="1643"/>
+        </w:tabs>
+        <w:rPr>
+          <w:rFonts w:ascii="Menlo" w:hAnsi="Menlo" w:cs="Menlo"/>
+          <w:color w:val="000000" w:themeColor="text1"/>
+          <w:sz w:val="20"/>
+          <w:szCs w:val="20"/>
+        </w:rPr>
+      </w:pPr>
+      <w:r>
+        <w:rPr>
+          <w:rFonts w:ascii="Menlo" w:hAnsi="Menlo" w:cs="Menlo"/>
+          <w:color w:val="000000" w:themeColor="text1"/>
+          <w:sz w:val="20"/>
+          <w:szCs w:val="20"/>
+        </w:rPr>
+        <w:t>Each component in react has a set of lifecycle method. They define how a component is Initialized, Lives and Removed in a react app</w:t>
+      </w:r>
+    </w:p>
+    <w:p>
+      <w:pPr>
+        <w:pStyle w:val="ListParagraph"/>
+        <w:tabs>
+          <w:tab w:val="left" w:pos="1643"/>
+        </w:tabs>
+        <w:rPr>
+          <w:rFonts w:ascii="Menlo" w:hAnsi="Menlo" w:cs="Menlo"/>
+          <w:color w:val="000000" w:themeColor="text1"/>
+          <w:sz w:val="20"/>
+          <w:szCs w:val="20"/>
+        </w:rPr>
+      </w:pPr>
+    </w:p>
+    <w:p>
+      <w:pPr>
+        <w:pStyle w:val="ListParagraph"/>
+        <w:tabs>
+          <w:tab w:val="left" w:pos="1643"/>
+        </w:tabs>
+        <w:jc w:val="center"/>
         <w:rPr>
           <w:rFonts w:ascii="Menlo" w:hAnsi="Menlo" w:cs="Menlo"/>
           <w:b/>
@@ -9050,8 +9058,7 @@
           <w:sz w:val="20"/>
           <w:szCs w:val="20"/>
         </w:rPr>
-        <w:t xml:space="preserve">First Phase: </w:t>
-      </w:r>
+      </w:pPr>
       <w:r>
         <w:rPr>
           <w:rFonts w:ascii="Menlo" w:hAnsi="Menlo" w:cs="Menlo"/>
@@ -9060,7 +9067,7 @@
           <w:sz w:val="20"/>
           <w:szCs w:val="20"/>
         </w:rPr>
-        <w:t>Initialization</w:t>
+        <w:t xml:space="preserve">First Phase: </w:t>
       </w:r>
       <w:r>
         <w:rPr>
@@ -9070,39 +9077,9 @@
           <w:sz w:val="20"/>
           <w:szCs w:val="20"/>
         </w:rPr>
-        <w:t>:</w:t>
-      </w:r>
-    </w:p>
-    <w:p>
-      <w:pPr>
-        <w:pStyle w:val="ListParagraph"/>
-        <w:tabs>
-          <w:tab w:val="left" w:pos="1643"/>
-        </w:tabs>
-        <w:rPr>
-          <w:rFonts w:ascii="Menlo" w:hAnsi="Menlo" w:cs="Menlo"/>
-          <w:color w:val="000000" w:themeColor="text1"/>
-          <w:sz w:val="20"/>
-          <w:szCs w:val="20"/>
-        </w:rPr>
-      </w:pPr>
-      <w:r>
-        <w:rPr>
-          <w:rFonts w:ascii="Menlo" w:hAnsi="Menlo" w:cs="Menlo"/>
-          <w:color w:val="000000" w:themeColor="text1"/>
-          <w:sz w:val="20"/>
-          <w:szCs w:val="20"/>
-        </w:rPr>
-        <w:t>It has only one method called constructor(). Its constructs the component with the initial state</w:t>
-      </w:r>
-    </w:p>
-    <w:p>
-      <w:pPr>
-        <w:pStyle w:val="ListParagraph"/>
-        <w:tabs>
-          <w:tab w:val="left" w:pos="1643"/>
-        </w:tabs>
-        <w:jc w:val="center"/>
+        <w:t>Initialization</w:t>
+      </w:r>
+      <w:r>
         <w:rPr>
           <w:rFonts w:ascii="Menlo" w:hAnsi="Menlo" w:cs="Menlo"/>
           <w:b/>
@@ -9110,8 +9087,39 @@
           <w:sz w:val="20"/>
           <w:szCs w:val="20"/>
         </w:rPr>
-      </w:pPr>
-      <w:r>
+        <w:t>:</w:t>
+      </w:r>
+    </w:p>
+    <w:p>
+      <w:pPr>
+        <w:pStyle w:val="ListParagraph"/>
+        <w:tabs>
+          <w:tab w:val="left" w:pos="1643"/>
+        </w:tabs>
+        <w:rPr>
+          <w:rFonts w:ascii="Menlo" w:hAnsi="Menlo" w:cs="Menlo"/>
+          <w:color w:val="000000" w:themeColor="text1"/>
+          <w:sz w:val="20"/>
+          <w:szCs w:val="20"/>
+        </w:rPr>
+      </w:pPr>
+      <w:r>
+        <w:rPr>
+          <w:rFonts w:ascii="Menlo" w:hAnsi="Menlo" w:cs="Menlo"/>
+          <w:color w:val="000000" w:themeColor="text1"/>
+          <w:sz w:val="20"/>
+          <w:szCs w:val="20"/>
+        </w:rPr>
+        <w:t>It has only one method called constructor(). Its constructs the component with the initial state</w:t>
+      </w:r>
+    </w:p>
+    <w:p>
+      <w:pPr>
+        <w:pStyle w:val="ListParagraph"/>
+        <w:tabs>
+          <w:tab w:val="left" w:pos="1643"/>
+        </w:tabs>
+        <w:jc w:val="center"/>
         <w:rPr>
           <w:rFonts w:ascii="Menlo" w:hAnsi="Menlo" w:cs="Menlo"/>
           <w:b/>
@@ -9119,8 +9127,7 @@
           <w:sz w:val="20"/>
           <w:szCs w:val="20"/>
         </w:rPr>
-        <w:t>Second</w:t>
-      </w:r>
+      </w:pPr>
       <w:r>
         <w:rPr>
           <w:rFonts w:ascii="Menlo" w:hAnsi="Menlo" w:cs="Menlo"/>
@@ -9129,9 +9136,172 @@
           <w:sz w:val="20"/>
           <w:szCs w:val="20"/>
         </w:rPr>
-        <w:t xml:space="preserve"> Phase: </w:t>
-      </w:r>
-      <w:r>
+        <w:t>Second Phase: Mounting:</w:t>
+      </w:r>
+    </w:p>
+    <w:p>
+      <w:pPr>
+        <w:pStyle w:val="ListParagraph"/>
+        <w:tabs>
+          <w:tab w:val="left" w:pos="1643"/>
+        </w:tabs>
+        <w:rPr>
+          <w:rFonts w:ascii="Menlo" w:hAnsi="Menlo" w:cs="Menlo"/>
+          <w:color w:val="000000" w:themeColor="text1"/>
+          <w:sz w:val="20"/>
+          <w:szCs w:val="20"/>
+        </w:rPr>
+      </w:pPr>
+      <w:r>
+        <w:rPr>
+          <w:rFonts w:ascii="Menlo" w:hAnsi="Menlo" w:cs="Menlo"/>
+          <w:color w:val="000000" w:themeColor="text1"/>
+          <w:sz w:val="20"/>
+          <w:szCs w:val="20"/>
+        </w:rPr>
+        <w:t>Has 3 metho</w:t>
+      </w:r>
+      <w:r>
+        <w:rPr>
+          <w:rFonts w:ascii="Menlo" w:hAnsi="Menlo" w:cs="Menlo"/>
+          <w:color w:val="000000" w:themeColor="text1"/>
+          <w:sz w:val="20"/>
+          <w:szCs w:val="20"/>
+        </w:rPr>
+        <w:t>ds:</w:t>
+      </w:r>
+    </w:p>
+    <w:p>
+      <w:pPr>
+        <w:pStyle w:val="ListParagraph"/>
+        <w:tabs>
+          <w:tab w:val="left" w:pos="1643"/>
+        </w:tabs>
+        <w:rPr>
+          <w:rFonts w:ascii="Menlo" w:hAnsi="Menlo" w:cs="Menlo"/>
+          <w:color w:val="000000" w:themeColor="text1"/>
+          <w:sz w:val="20"/>
+          <w:szCs w:val="20"/>
+        </w:rPr>
+      </w:pPr>
+      <w:r>
+        <w:rPr>
+          <w:rFonts w:ascii="Menlo" w:hAnsi="Menlo" w:cs="Menlo"/>
+          <w:color w:val="000000" w:themeColor="text1"/>
+          <w:sz w:val="20"/>
+          <w:szCs w:val="20"/>
+        </w:rPr>
+        <w:tab/>
+      </w:r>
+      <w:proofErr w:type="spellStart"/>
+      <w:r>
+        <w:rPr>
+          <w:rFonts w:ascii="Menlo" w:hAnsi="Menlo" w:cs="Menlo"/>
+          <w:color w:val="000000" w:themeColor="text1"/>
+          <w:sz w:val="20"/>
+          <w:szCs w:val="20"/>
+        </w:rPr>
+        <w:t>componentWillMount</w:t>
+      </w:r>
+      <w:proofErr w:type="spellEnd"/>
+      <w:r>
+        <w:rPr>
+          <w:rFonts w:ascii="Menlo" w:hAnsi="Menlo" w:cs="Menlo"/>
+          <w:color w:val="000000" w:themeColor="text1"/>
+          <w:sz w:val="20"/>
+          <w:szCs w:val="20"/>
+        </w:rPr>
+        <w:t>():is executed right before the component renders on the page. Its mostly used to configure your component</w:t>
+      </w:r>
+    </w:p>
+    <w:p>
+      <w:pPr>
+        <w:pStyle w:val="ListParagraph"/>
+        <w:tabs>
+          <w:tab w:val="left" w:pos="1643"/>
+        </w:tabs>
+        <w:rPr>
+          <w:rFonts w:ascii="Menlo" w:hAnsi="Menlo" w:cs="Menlo"/>
+          <w:color w:val="000000" w:themeColor="text1"/>
+          <w:sz w:val="20"/>
+          <w:szCs w:val="20"/>
+        </w:rPr>
+      </w:pPr>
+      <w:r>
+        <w:rPr>
+          <w:rFonts w:ascii="Menlo" w:hAnsi="Menlo" w:cs="Menlo"/>
+          <w:color w:val="000000" w:themeColor="text1"/>
+          <w:sz w:val="20"/>
+          <w:szCs w:val="20"/>
+        </w:rPr>
+        <w:tab/>
+        <w:t>render(): sticks the component into the user interface in your app</w:t>
+      </w:r>
+    </w:p>
+    <w:p>
+      <w:pPr>
+        <w:pStyle w:val="ListParagraph"/>
+        <w:tabs>
+          <w:tab w:val="left" w:pos="1643"/>
+        </w:tabs>
+        <w:rPr>
+          <w:rFonts w:ascii="Menlo" w:hAnsi="Menlo" w:cs="Menlo"/>
+          <w:color w:val="000000" w:themeColor="text1"/>
+          <w:sz w:val="20"/>
+          <w:szCs w:val="20"/>
+        </w:rPr>
+      </w:pPr>
+      <w:r>
+        <w:rPr>
+          <w:rFonts w:ascii="Menlo" w:hAnsi="Menlo" w:cs="Menlo"/>
+          <w:color w:val="000000" w:themeColor="text1"/>
+          <w:sz w:val="20"/>
+          <w:szCs w:val="20"/>
+        </w:rPr>
+        <w:tab/>
+      </w:r>
+      <w:proofErr w:type="spellStart"/>
+      <w:r>
+        <w:rPr>
+          <w:rFonts w:ascii="Menlo" w:hAnsi="Menlo" w:cs="Menlo"/>
+          <w:color w:val="000000" w:themeColor="text1"/>
+          <w:sz w:val="20"/>
+          <w:szCs w:val="20"/>
+        </w:rPr>
+        <w:t>componentDidMount</w:t>
+      </w:r>
+      <w:proofErr w:type="spellEnd"/>
+      <w:r>
+        <w:rPr>
+          <w:rFonts w:ascii="Menlo" w:hAnsi="Menlo" w:cs="Menlo"/>
+          <w:color w:val="000000" w:themeColor="text1"/>
+          <w:sz w:val="20"/>
+          <w:szCs w:val="20"/>
+        </w:rPr>
+        <w:t>():occurs right after the component is rendered. That’s where an Ajax request is called to load data into the component or add event listeners</w:t>
+      </w:r>
+    </w:p>
+    <w:p>
+      <w:pPr>
+        <w:pStyle w:val="ListParagraph"/>
+        <w:tabs>
+          <w:tab w:val="left" w:pos="1643"/>
+        </w:tabs>
+        <w:rPr>
+          <w:rFonts w:ascii="Menlo" w:hAnsi="Menlo" w:cs="Menlo"/>
+          <w:color w:val="000000" w:themeColor="text1"/>
+          <w:sz w:val="20"/>
+          <w:szCs w:val="20"/>
+        </w:rPr>
+      </w:pPr>
+    </w:p>
+    <w:p>
+      <w:pPr>
+        <w:pStyle w:val="ListParagraph"/>
+        <w:tabs>
+          <w:tab w:val="left" w:pos="1643"/>
+        </w:tabs>
+        <w:jc w:val="center"/>
         <w:rPr>
           <w:rFonts w:ascii="Menlo" w:hAnsi="Menlo" w:cs="Menlo"/>
           <w:b/>
@@ -9139,8 +9309,7 @@
           <w:sz w:val="20"/>
           <w:szCs w:val="20"/>
         </w:rPr>
-        <w:t>Mounting</w:t>
-      </w:r>
+      </w:pPr>
       <w:r>
         <w:rPr>
           <w:rFonts w:ascii="Menlo" w:hAnsi="Menlo" w:cs="Menlo"/>
@@ -9149,219 +9318,7 @@
           <w:sz w:val="20"/>
           <w:szCs w:val="20"/>
         </w:rPr>
-        <w:t>:</w:t>
-      </w:r>
-    </w:p>
-    <w:p>
-      <w:pPr>
-        <w:pStyle w:val="ListParagraph"/>
-        <w:tabs>
-          <w:tab w:val="left" w:pos="1643"/>
-        </w:tabs>
-        <w:rPr>
-          <w:rFonts w:ascii="Menlo" w:hAnsi="Menlo" w:cs="Menlo"/>
-          <w:color w:val="000000" w:themeColor="text1"/>
-          <w:sz w:val="20"/>
-          <w:szCs w:val="20"/>
-        </w:rPr>
-      </w:pPr>
-      <w:r>
-        <w:rPr>
-          <w:rFonts w:ascii="Menlo" w:hAnsi="Menlo" w:cs="Menlo"/>
-          <w:color w:val="000000" w:themeColor="text1"/>
-          <w:sz w:val="20"/>
-          <w:szCs w:val="20"/>
-        </w:rPr>
-        <w:t>Has 3 metho</w:t>
-      </w:r>
-      <w:r>
-        <w:rPr>
-          <w:rFonts w:ascii="Menlo" w:hAnsi="Menlo" w:cs="Menlo"/>
-          <w:color w:val="000000" w:themeColor="text1"/>
-          <w:sz w:val="20"/>
-          <w:szCs w:val="20"/>
-        </w:rPr>
-        <w:t>ds:</w:t>
-      </w:r>
-    </w:p>
-    <w:p>
-      <w:pPr>
-        <w:pStyle w:val="ListParagraph"/>
-        <w:tabs>
-          <w:tab w:val="left" w:pos="1643"/>
-        </w:tabs>
-        <w:rPr>
-          <w:rFonts w:ascii="Menlo" w:hAnsi="Menlo" w:cs="Menlo"/>
-          <w:color w:val="000000" w:themeColor="text1"/>
-          <w:sz w:val="20"/>
-          <w:szCs w:val="20"/>
-        </w:rPr>
-      </w:pPr>
-      <w:r>
-        <w:rPr>
-          <w:rFonts w:ascii="Menlo" w:hAnsi="Menlo" w:cs="Menlo"/>
-          <w:color w:val="000000" w:themeColor="text1"/>
-          <w:sz w:val="20"/>
-          <w:szCs w:val="20"/>
-        </w:rPr>
-        <w:tab/>
-      </w:r>
-      <w:proofErr w:type="spellStart"/>
-      <w:r>
-        <w:rPr>
-          <w:rFonts w:ascii="Menlo" w:hAnsi="Menlo" w:cs="Menlo"/>
-          <w:color w:val="000000" w:themeColor="text1"/>
-          <w:sz w:val="20"/>
-          <w:szCs w:val="20"/>
-        </w:rPr>
-        <w:t>componentWillMount</w:t>
-      </w:r>
-      <w:proofErr w:type="spellEnd"/>
-      <w:r>
-        <w:rPr>
-          <w:rFonts w:ascii="Menlo" w:hAnsi="Menlo" w:cs="Menlo"/>
-          <w:color w:val="000000" w:themeColor="text1"/>
-          <w:sz w:val="20"/>
-          <w:szCs w:val="20"/>
-        </w:rPr>
-        <w:t>():is executed right before the component renders on the page. Its mostly used to configure your component</w:t>
-      </w:r>
-    </w:p>
-    <w:p>
-      <w:pPr>
-        <w:pStyle w:val="ListParagraph"/>
-        <w:tabs>
-          <w:tab w:val="left" w:pos="1643"/>
-        </w:tabs>
-        <w:rPr>
-          <w:rFonts w:ascii="Menlo" w:hAnsi="Menlo" w:cs="Menlo"/>
-          <w:color w:val="000000" w:themeColor="text1"/>
-          <w:sz w:val="20"/>
-          <w:szCs w:val="20"/>
-        </w:rPr>
-      </w:pPr>
-      <w:r>
-        <w:rPr>
-          <w:rFonts w:ascii="Menlo" w:hAnsi="Menlo" w:cs="Menlo"/>
-          <w:color w:val="000000" w:themeColor="text1"/>
-          <w:sz w:val="20"/>
-          <w:szCs w:val="20"/>
-        </w:rPr>
-        <w:tab/>
-        <w:t>render(): sticks the component into the user interface in your app</w:t>
-      </w:r>
-    </w:p>
-    <w:p>
-      <w:pPr>
-        <w:pStyle w:val="ListParagraph"/>
-        <w:tabs>
-          <w:tab w:val="left" w:pos="1643"/>
-        </w:tabs>
-        <w:rPr>
-          <w:rFonts w:ascii="Menlo" w:hAnsi="Menlo" w:cs="Menlo"/>
-          <w:color w:val="000000" w:themeColor="text1"/>
-          <w:sz w:val="20"/>
-          <w:szCs w:val="20"/>
-        </w:rPr>
-      </w:pPr>
-      <w:r>
-        <w:rPr>
-          <w:rFonts w:ascii="Menlo" w:hAnsi="Menlo" w:cs="Menlo"/>
-          <w:color w:val="000000" w:themeColor="text1"/>
-          <w:sz w:val="20"/>
-          <w:szCs w:val="20"/>
-        </w:rPr>
-        <w:tab/>
-      </w:r>
-      <w:proofErr w:type="spellStart"/>
-      <w:r>
-        <w:rPr>
-          <w:rFonts w:ascii="Menlo" w:hAnsi="Menlo" w:cs="Menlo"/>
-          <w:color w:val="000000" w:themeColor="text1"/>
-          <w:sz w:val="20"/>
-          <w:szCs w:val="20"/>
-        </w:rPr>
-        <w:t>componentDidMount</w:t>
-      </w:r>
-      <w:proofErr w:type="spellEnd"/>
-      <w:r>
-        <w:rPr>
-          <w:rFonts w:ascii="Menlo" w:hAnsi="Menlo" w:cs="Menlo"/>
-          <w:color w:val="000000" w:themeColor="text1"/>
-          <w:sz w:val="20"/>
-          <w:szCs w:val="20"/>
-        </w:rPr>
-        <w:t>():occurs right after the component is rendered. That’s where an Ajax request is called to load data into the component or add event listeners</w:t>
-      </w:r>
-    </w:p>
-    <w:p>
-      <w:pPr>
-        <w:pStyle w:val="ListParagraph"/>
-        <w:tabs>
-          <w:tab w:val="left" w:pos="1643"/>
-        </w:tabs>
-        <w:rPr>
-          <w:rFonts w:ascii="Menlo" w:hAnsi="Menlo" w:cs="Menlo"/>
-          <w:color w:val="000000" w:themeColor="text1"/>
-          <w:sz w:val="20"/>
-          <w:szCs w:val="20"/>
-        </w:rPr>
-      </w:pPr>
-    </w:p>
-    <w:p>
-      <w:pPr>
-        <w:pStyle w:val="ListParagraph"/>
-        <w:tabs>
-          <w:tab w:val="left" w:pos="1643"/>
-        </w:tabs>
-        <w:jc w:val="center"/>
-        <w:rPr>
-          <w:rFonts w:ascii="Menlo" w:hAnsi="Menlo" w:cs="Menlo"/>
-          <w:b/>
-          <w:color w:val="000000" w:themeColor="text1"/>
-          <w:sz w:val="20"/>
-          <w:szCs w:val="20"/>
-        </w:rPr>
-      </w:pPr>
-      <w:r>
-        <w:rPr>
-          <w:rFonts w:ascii="Menlo" w:hAnsi="Menlo" w:cs="Menlo"/>
-          <w:b/>
-          <w:color w:val="000000" w:themeColor="text1"/>
-          <w:sz w:val="20"/>
-          <w:szCs w:val="20"/>
-        </w:rPr>
-        <w:t>Third</w:t>
-      </w:r>
-      <w:r>
-        <w:rPr>
-          <w:rFonts w:ascii="Menlo" w:hAnsi="Menlo" w:cs="Menlo"/>
-          <w:b/>
-          <w:color w:val="000000" w:themeColor="text1"/>
-          <w:sz w:val="20"/>
-          <w:szCs w:val="20"/>
-        </w:rPr>
-        <w:t xml:space="preserve"> Phase: </w:t>
-      </w:r>
-      <w:r>
-        <w:rPr>
-          <w:rFonts w:ascii="Menlo" w:hAnsi="Menlo" w:cs="Menlo"/>
-          <w:b/>
-          <w:color w:val="000000" w:themeColor="text1"/>
-          <w:sz w:val="20"/>
-          <w:szCs w:val="20"/>
-        </w:rPr>
-        <w:t>Updating</w:t>
-      </w:r>
-      <w:r>
-        <w:rPr>
-          <w:rFonts w:ascii="Menlo" w:hAnsi="Menlo" w:cs="Menlo"/>
-          <w:b/>
-          <w:color w:val="000000" w:themeColor="text1"/>
-          <w:sz w:val="20"/>
-          <w:szCs w:val="20"/>
-        </w:rPr>
-        <w:t>:</w:t>
+        <w:t>Third Phase: Updating:</w:t>
       </w:r>
     </w:p>
     <w:p>
@@ -9426,16 +9383,7 @@
           <w:sz w:val="20"/>
           <w:szCs w:val="20"/>
         </w:rPr>
-        <w:t>The first is component will receive props.</w:t>
-      </w:r>
-      <w:r>
-        <w:rPr>
-          <w:rFonts w:ascii="Menlo" w:hAnsi="Menlo" w:cs="Menlo"/>
-          <w:color w:val="29303B"/>
-          <w:sz w:val="20"/>
-          <w:szCs w:val="20"/>
-        </w:rPr>
-        <w:t xml:space="preserve"> </w:t>
+        <w:t xml:space="preserve">The first is component will receive props. </w:t>
       </w:r>
       <w:r>
         <w:rPr>
@@ -9522,25 +9470,7 @@
           <w:sz w:val="20"/>
           <w:szCs w:val="20"/>
         </w:rPr>
-        <w:t xml:space="preserve">It's similar to component will receive prop's but it returns a </w:t>
-      </w:r>
-      <w:r>
-        <w:rPr>
-          <w:rFonts w:ascii="Menlo" w:hAnsi="Menlo" w:cs="Menlo"/>
-          <w:color w:val="000000" w:themeColor="text1"/>
-          <w:sz w:val="20"/>
-          <w:szCs w:val="20"/>
-        </w:rPr>
-        <w:t>Boolean</w:t>
-      </w:r>
-      <w:r>
-        <w:rPr>
-          <w:rFonts w:ascii="Menlo" w:hAnsi="Menlo" w:cs="Menlo"/>
-          <w:color w:val="000000" w:themeColor="text1"/>
-          <w:sz w:val="20"/>
-          <w:szCs w:val="20"/>
-        </w:rPr>
-        <w:t xml:space="preserve"> saying whether or not the component</w:t>
+        <w:t>It's similar to component will receive prop's but it returns a Boolean saying whether or not the component</w:t>
       </w:r>
     </w:p>
     <w:p>
@@ -9677,25 +9607,7 @@
           <w:sz w:val="20"/>
           <w:szCs w:val="20"/>
         </w:rPr>
-        <w:t>if these three functions</w:t>
-      </w:r>
-      <w:r>
-        <w:rPr>
-          <w:rFonts w:ascii="Menlo" w:hAnsi="Menlo" w:cs="Menlo"/>
-          <w:color w:val="000000" w:themeColor="text1"/>
-          <w:sz w:val="20"/>
-          <w:szCs w:val="20"/>
-        </w:rPr>
-        <w:t xml:space="preserve"> </w:t>
-      </w:r>
-      <w:r>
-        <w:rPr>
-          <w:rFonts w:ascii="Menlo" w:hAnsi="Menlo" w:cs="Menlo"/>
-          <w:color w:val="000000" w:themeColor="text1"/>
-          <w:sz w:val="20"/>
-          <w:szCs w:val="20"/>
-        </w:rPr>
-        <w:t>have said OK it's time to render it updates the component in the user interface</w:t>
+        <w:t>if these three functions have said OK it's time to render it updates the component in the user interface</w:t>
       </w:r>
     </w:p>
     <w:p>
@@ -9732,25 +9644,7 @@
           <w:sz w:val="20"/>
           <w:szCs w:val="20"/>
         </w:rPr>
-        <w:t>compo</w:t>
-      </w:r>
-      <w:r>
-        <w:rPr>
-          <w:rFonts w:ascii="Menlo" w:hAnsi="Menlo" w:cs="Menlo"/>
-          <w:color w:val="000000" w:themeColor="text1"/>
-          <w:sz w:val="20"/>
-          <w:szCs w:val="20"/>
-        </w:rPr>
-        <w:t>nentDid</w:t>
-      </w:r>
-      <w:r>
-        <w:rPr>
-          <w:rFonts w:ascii="Menlo" w:hAnsi="Menlo" w:cs="Menlo"/>
-          <w:color w:val="000000" w:themeColor="text1"/>
-          <w:sz w:val="20"/>
-          <w:szCs w:val="20"/>
-        </w:rPr>
-        <w:t>Update</w:t>
+        <w:t>componentDidUpdate</w:t>
       </w:r>
       <w:proofErr w:type="spellEnd"/>
       <w:r>
@@ -9930,18 +9824,7 @@
           <w:sz w:val="20"/>
           <w:szCs w:val="20"/>
         </w:rPr>
-        <w:t>compo</w:t>
-      </w:r>
-      <w:bookmarkStart w:id="0" w:name="_GoBack"/>
-      <w:bookmarkEnd w:id="0"/>
-      <w:r>
-        <w:rPr>
-          <w:rFonts w:ascii="Menlo" w:hAnsi="Menlo" w:cs="Menlo"/>
-          <w:color w:val="000000" w:themeColor="text1"/>
-          <w:sz w:val="20"/>
-          <w:szCs w:val="20"/>
-        </w:rPr>
-        <w:t>nentWillU</w:t>
+        <w:t>componentWillU</w:t>
       </w:r>
       <w:r>
         <w:rPr>
@@ -9992,6 +9875,42 @@
           <w:szCs w:val="20"/>
         </w:rPr>
         <w:t>This is where you remove event listeners or network requests coming from said component.</w:t>
+      </w:r>
+    </w:p>
+    <w:p>
+      <w:pPr>
+        <w:tabs>
+          <w:tab w:val="left" w:pos="1643"/>
+        </w:tabs>
+        <w:ind w:left="360"/>
+        <w:jc w:val="center"/>
+        <w:rPr>
+          <w:rFonts w:ascii="Menlo" w:hAnsi="Menlo" w:cs="Menlo"/>
+          <w:b/>
+          <w:color w:val="000000" w:themeColor="text1"/>
+          <w:sz w:val="28"/>
+          <w:szCs w:val="28"/>
+        </w:rPr>
+      </w:pPr>
+      <w:r>
+        <w:rPr>
+          <w:rFonts w:ascii="Menlo" w:hAnsi="Menlo" w:cs="Menlo"/>
+          <w:b/>
+          <w:color w:val="000000" w:themeColor="text1"/>
+          <w:sz w:val="28"/>
+          <w:szCs w:val="28"/>
+        </w:rPr>
+        <w:t>2.React State</w:t>
+      </w:r>
+      <w:r>
+        <w:rPr>
+          <w:rFonts w:ascii="Menlo" w:hAnsi="Menlo" w:cs="Menlo"/>
+          <w:b/>
+          <w:color w:val="000000" w:themeColor="text1"/>
+          <w:sz w:val="28"/>
+          <w:szCs w:val="28"/>
+        </w:rPr>
+        <w:t xml:space="preserve"> and Props</w:t>
       </w:r>
     </w:p>
     <w:p>
@@ -10393,9 +10312,9 @@
     </w:lvl>
   </w:abstractNum>
   <w:abstractNum w:abstractNumId="3">
-    <w:nsid w:val="6B5A179D"/>
+    <w:nsid w:val="5B592B95"/>
     <w:multiLevelType w:val="hybridMultilevel"/>
-    <w:tmpl w:val="F7D69720"/>
+    <w:tmpl w:val="B2760AFC"/>
     <w:lvl w:ilvl="0" w:tplc="0809000F">
       <w:start w:val="1"/>
       <w:numFmt w:val="decimal"/>
@@ -10481,8 +10400,97 @@
       </w:pPr>
     </w:lvl>
   </w:abstractNum>
+  <w:abstractNum w:abstractNumId="4">
+    <w:nsid w:val="6B5A179D"/>
+    <w:multiLevelType w:val="hybridMultilevel"/>
+    <w:tmpl w:val="F7D69720"/>
+    <w:lvl w:ilvl="0" w:tplc="0809000F">
+      <w:start w:val="1"/>
+      <w:numFmt w:val="decimal"/>
+      <w:lvlText w:val="%1."/>
+      <w:lvlJc w:val="left"/>
+      <w:pPr>
+        <w:ind w:left="720" w:hanging="360"/>
+      </w:pPr>
+      <w:rPr>
+        <w:rFonts w:hint="default"/>
+      </w:rPr>
+    </w:lvl>
+    <w:lvl w:ilvl="1" w:tplc="08090019" w:tentative="1">
+      <w:start w:val="1"/>
+      <w:numFmt w:val="lowerLetter"/>
+      <w:lvlText w:val="%2."/>
+      <w:lvlJc w:val="left"/>
+      <w:pPr>
+        <w:ind w:left="1440" w:hanging="360"/>
+      </w:pPr>
+    </w:lvl>
+    <w:lvl w:ilvl="2" w:tplc="0809001B" w:tentative="1">
+      <w:start w:val="1"/>
+      <w:numFmt w:val="lowerRoman"/>
+      <w:lvlText w:val="%3."/>
+      <w:lvlJc w:val="right"/>
+      <w:pPr>
+        <w:ind w:left="2160" w:hanging="180"/>
+      </w:pPr>
+    </w:lvl>
+    <w:lvl w:ilvl="3" w:tplc="0809000F" w:tentative="1">
+      <w:start w:val="1"/>
+      <w:numFmt w:val="decimal"/>
+      <w:lvlText w:val="%4."/>
+      <w:lvlJc w:val="left"/>
+      <w:pPr>
+        <w:ind w:left="2880" w:hanging="360"/>
+      </w:pPr>
+    </w:lvl>
+    <w:lvl w:ilvl="4" w:tplc="08090019" w:tentative="1">
+      <w:start w:val="1"/>
+      <w:numFmt w:val="lowerLetter"/>
+      <w:lvlText w:val="%5."/>
+      <w:lvlJc w:val="left"/>
+      <w:pPr>
+        <w:ind w:left="3600" w:hanging="360"/>
+      </w:pPr>
+    </w:lvl>
+    <w:lvl w:ilvl="5" w:tplc="0809001B" w:tentative="1">
+      <w:start w:val="1"/>
+      <w:numFmt w:val="lowerRoman"/>
+      <w:lvlText w:val="%6."/>
+      <w:lvlJc w:val="right"/>
+      <w:pPr>
+        <w:ind w:left="4320" w:hanging="180"/>
+      </w:pPr>
+    </w:lvl>
+    <w:lvl w:ilvl="6" w:tplc="0809000F" w:tentative="1">
+      <w:start w:val="1"/>
+      <w:numFmt w:val="decimal"/>
+      <w:lvlText w:val="%7."/>
+      <w:lvlJc w:val="left"/>
+      <w:pPr>
+        <w:ind w:left="5040" w:hanging="360"/>
+      </w:pPr>
+    </w:lvl>
+    <w:lvl w:ilvl="7" w:tplc="08090019" w:tentative="1">
+      <w:start w:val="1"/>
+      <w:numFmt w:val="lowerLetter"/>
+      <w:lvlText w:val="%8."/>
+      <w:lvlJc w:val="left"/>
+      <w:pPr>
+        <w:ind w:left="5760" w:hanging="360"/>
+      </w:pPr>
+    </w:lvl>
+    <w:lvl w:ilvl="8" w:tplc="0809001B" w:tentative="1">
+      <w:start w:val="1"/>
+      <w:numFmt w:val="lowerRoman"/>
+      <w:lvlText w:val="%9."/>
+      <w:lvlJc w:val="right"/>
+      <w:pPr>
+        <w:ind w:left="6480" w:hanging="180"/>
+      </w:pPr>
+    </w:lvl>
+  </w:abstractNum>
   <w:num w:numId="1">
-    <w:abstractNumId w:val="3"/>
+    <w:abstractNumId w:val="4"/>
   </w:num>
   <w:num w:numId="2">
     <w:abstractNumId w:val="2"/>
@@ -10492,6 +10500,9 @@
   </w:num>
   <w:num w:numId="4">
     <w:abstractNumId w:val="0"/>
+  </w:num>
+  <w:num w:numId="5">
+    <w:abstractNumId w:val="3"/>
   </w:num>
 </w:numbering>
 </file>

</xml_diff>